<commit_message>
Chua xong.Con bai cuoi chua lam duoc.
</commit_message>
<xml_diff>
--- a/GettingStartedCpp_Practice_001.docx
+++ b/GettingStartedCpp_Practice_001.docx
@@ -569,7 +569,7 @@
                 <v:rect id="rectole0000000000" o:spid="_x0000_i1025" style="width:449.25pt;height:314.25pt" o:ole="" o:preferrelative="t" stroked="f">
                   <v:imagedata r:id="rId5" o:title=""/>
                 </v:rect>
-                <o:OLEObject Type="Embed" ProgID="StaticMetafile" ShapeID="rectole0000000000" DrawAspect="Content" ObjectID="_1590585782" r:id="rId6"/>
+                <o:OLEObject Type="Embed" ProgID="StaticMetafile" ShapeID="rectole0000000000" DrawAspect="Content" ObjectID="_1591000693" r:id="rId6"/>
               </w:object>
             </w:r>
           </w:p>
@@ -1392,7 +1392,7 @@
                 <v:rect id="rectole0000000001" o:spid="_x0000_i1026" style="width:369pt;height:258pt" o:ole="" o:preferrelative="t" stroked="f">
                   <v:imagedata r:id="rId7" o:title=""/>
                 </v:rect>
-                <o:OLEObject Type="Embed" ProgID="StaticMetafile" ShapeID="rectole0000000001" DrawAspect="Content" ObjectID="_1590585783" r:id="rId8"/>
+                <o:OLEObject Type="Embed" ProgID="StaticMetafile" ShapeID="rectole0000000001" DrawAspect="Content" ObjectID="_1591000694" r:id="rId8"/>
               </w:object>
             </w:r>
           </w:p>
@@ -2772,8 +2772,6 @@
                       <w:rFonts w:ascii="Calibri" w:eastAsia="Calibri" w:hAnsi="Calibri" w:cs="Calibri"/>
                     </w:rPr>
                   </w:pPr>
-                  <w:bookmarkStart w:id="0" w:name="_GoBack"/>
-                  <w:bookmarkEnd w:id="0"/>
                 </w:p>
               </w:tc>
               <w:tc>
@@ -6332,11 +6330,13 @@
               <w:spacing w:after="0" w:line="240" w:lineRule="auto"/>
               <w:rPr>
                 <w:rFonts w:ascii="Calibri" w:eastAsia="Calibri" w:hAnsi="Calibri" w:cs="Calibri"/>
-              </w:rPr>
-            </w:pPr>
-            <w:r>
-              <w:rPr>
-                <w:rFonts w:ascii="Calibri" w:eastAsia="Calibri" w:hAnsi="Calibri" w:cs="Calibri"/>
+                <w:color w:val="FF0000"/>
+              </w:rPr>
+            </w:pPr>
+            <w:r>
+              <w:rPr>
+                <w:rFonts w:ascii="Calibri" w:eastAsia="Calibri" w:hAnsi="Calibri" w:cs="Calibri"/>
+                <w:color w:val="FF0000"/>
               </w:rPr>
               <w:t>Q 4.2</w:t>
             </w:r>
@@ -7952,20 +7952,25 @@
                     <w:rPr>
                       <w:rFonts w:ascii="Courier New" w:eastAsia="Courier New" w:hAnsi="Courier New" w:cs="Courier New"/>
                       <w:sz w:val="20"/>
-                    </w:rPr>
-                  </w:pPr>
+                      <w:lang w:val="fr-FR"/>
+                    </w:rPr>
+                  </w:pPr>
+                  <w:proofErr w:type="gramStart"/>
                   <w:r>
                     <w:rPr>
                       <w:rFonts w:ascii="Courier New" w:eastAsia="Courier New" w:hAnsi="Courier New" w:cs="Courier New"/>
                       <w:color w:val="0000FF"/>
                       <w:sz w:val="20"/>
+                      <w:lang w:val="fr-FR"/>
                     </w:rPr>
                     <w:t>int</w:t>
                   </w:r>
-                  <w:r>
-                    <w:rPr>
-                      <w:rFonts w:ascii="Courier New" w:eastAsia="Courier New" w:hAnsi="Courier New" w:cs="Courier New"/>
-                      <w:sz w:val="20"/>
+                  <w:proofErr w:type="gramEnd"/>
+                  <w:r>
+                    <w:rPr>
+                      <w:rFonts w:ascii="Courier New" w:eastAsia="Courier New" w:hAnsi="Courier New" w:cs="Courier New"/>
+                      <w:sz w:val="20"/>
+                      <w:lang w:val="fr-FR"/>
                     </w:rPr>
                     <w:t xml:space="preserve"> v = 32;</w:t>
                   </w:r>
@@ -7976,47 +7981,37 @@
                     <w:rPr>
                       <w:rFonts w:ascii="Courier New" w:eastAsia="Courier New" w:hAnsi="Courier New" w:cs="Courier New"/>
                       <w:sz w:val="20"/>
-                    </w:rPr>
-                  </w:pPr>
-                </w:p>
-                <w:p>
-                  <w:pPr>
-                    <w:spacing w:after="0" w:line="240" w:lineRule="auto"/>
-                    <w:rPr>
-                      <w:rFonts w:ascii="Courier New" w:eastAsia="Courier New" w:hAnsi="Courier New" w:cs="Courier New"/>
-                      <w:sz w:val="20"/>
-                    </w:rPr>
-                  </w:pPr>
+                      <w:lang w:val="fr-FR"/>
+                    </w:rPr>
+                  </w:pPr>
+                </w:p>
+                <w:p>
+                  <w:pPr>
+                    <w:spacing w:after="0" w:line="240" w:lineRule="auto"/>
+                    <w:rPr>
+                      <w:rFonts w:ascii="Courier New" w:eastAsia="Courier New" w:hAnsi="Courier New" w:cs="Courier New"/>
+                      <w:sz w:val="20"/>
+                      <w:lang w:val="fr-FR"/>
+                    </w:rPr>
+                  </w:pPr>
+                  <w:proofErr w:type="gramStart"/>
                   <w:r>
                     <w:rPr>
                       <w:rFonts w:ascii="Courier New" w:eastAsia="Courier New" w:hAnsi="Courier New" w:cs="Courier New"/>
                       <w:color w:val="0000FF"/>
                       <w:sz w:val="20"/>
+                      <w:lang w:val="fr-FR"/>
                     </w:rPr>
                     <w:t>void</w:t>
                   </w:r>
-                  <w:r>
-                    <w:rPr>
-                      <w:rFonts w:ascii="Courier New" w:eastAsia="Courier New" w:hAnsi="Courier New" w:cs="Courier New"/>
-                      <w:sz w:val="20"/>
-                    </w:rPr>
-                    <w:t xml:space="preserve"> </w:t>
-                  </w:r>
-                  <w:proofErr w:type="gramStart"/>
-                  <w:r>
-                    <w:rPr>
-                      <w:rFonts w:ascii="Courier New" w:eastAsia="Courier New" w:hAnsi="Courier New" w:cs="Courier New"/>
-                      <w:sz w:val="20"/>
-                    </w:rPr>
-                    <w:t>main(</w:t>
-                  </w:r>
                   <w:proofErr w:type="gramEnd"/>
                   <w:r>
                     <w:rPr>
                       <w:rFonts w:ascii="Courier New" w:eastAsia="Courier New" w:hAnsi="Courier New" w:cs="Courier New"/>
                       <w:sz w:val="20"/>
-                    </w:rPr>
-                    <w:t>)</w:t>
+                      <w:lang w:val="fr-FR"/>
+                    </w:rPr>
+                    <w:t xml:space="preserve"> main()</w:t>
                   </w:r>
                 </w:p>
                 <w:p>
@@ -11183,11 +11178,13 @@
               <w:spacing w:after="0" w:line="240" w:lineRule="auto"/>
               <w:rPr>
                 <w:rFonts w:ascii="Calibri" w:eastAsia="Calibri" w:hAnsi="Calibri" w:cs="Calibri"/>
-              </w:rPr>
-            </w:pPr>
-            <w:r>
-              <w:rPr>
-                <w:rFonts w:ascii="Calibri" w:eastAsia="Calibri" w:hAnsi="Calibri" w:cs="Calibri"/>
+                <w:color w:val="FF0000"/>
+              </w:rPr>
+            </w:pPr>
+            <w:r>
+              <w:rPr>
+                <w:rFonts w:ascii="Calibri" w:eastAsia="Calibri" w:hAnsi="Calibri" w:cs="Calibri"/>
+                <w:color w:val="FF0000"/>
               </w:rPr>
               <w:lastRenderedPageBreak/>
               <w:t>Q 5.6 (*)</w:t>
@@ -11794,11 +11791,13 @@
               <w:spacing w:after="0" w:line="240" w:lineRule="auto"/>
               <w:rPr>
                 <w:rFonts w:ascii="Calibri" w:eastAsia="Calibri" w:hAnsi="Calibri" w:cs="Calibri"/>
-              </w:rPr>
-            </w:pPr>
-            <w:r>
-              <w:rPr>
-                <w:rFonts w:ascii="Calibri" w:eastAsia="Calibri" w:hAnsi="Calibri" w:cs="Calibri"/>
+                <w:color w:val="FF0000"/>
+              </w:rPr>
+            </w:pPr>
+            <w:r>
+              <w:rPr>
+                <w:rFonts w:ascii="Calibri" w:eastAsia="Calibri" w:hAnsi="Calibri" w:cs="Calibri"/>
+                <w:color w:val="FF0000"/>
               </w:rPr>
               <w:t>Q 5.8 (*)</w:t>
             </w:r>
@@ -12913,11 +12912,13 @@
               <w:spacing w:after="0" w:line="240" w:lineRule="auto"/>
               <w:rPr>
                 <w:rFonts w:ascii="Calibri" w:eastAsia="Calibri" w:hAnsi="Calibri" w:cs="Calibri"/>
-              </w:rPr>
-            </w:pPr>
-            <w:r>
-              <w:rPr>
-                <w:rFonts w:ascii="Calibri" w:eastAsia="Calibri" w:hAnsi="Calibri" w:cs="Calibri"/>
+                <w:color w:val="FF0000"/>
+              </w:rPr>
+            </w:pPr>
+            <w:r>
+              <w:rPr>
+                <w:rFonts w:ascii="Calibri" w:eastAsia="Calibri" w:hAnsi="Calibri" w:cs="Calibri"/>
+                <w:color w:val="FF0000"/>
               </w:rPr>
               <w:lastRenderedPageBreak/>
               <w:t>Q 5.9 (*)</w:t>
@@ -15811,11 +15812,13 @@
               <w:spacing w:after="0" w:line="240" w:lineRule="auto"/>
               <w:rPr>
                 <w:rFonts w:ascii="Calibri" w:eastAsia="Calibri" w:hAnsi="Calibri" w:cs="Calibri"/>
-              </w:rPr>
-            </w:pPr>
-            <w:r>
-              <w:rPr>
-                <w:rFonts w:ascii="Calibri" w:eastAsia="Calibri" w:hAnsi="Calibri" w:cs="Calibri"/>
+                <w:color w:val="FF0000"/>
+              </w:rPr>
+            </w:pPr>
+            <w:r>
+              <w:rPr>
+                <w:rFonts w:ascii="Calibri" w:eastAsia="Calibri" w:hAnsi="Calibri" w:cs="Calibri"/>
+                <w:color w:val="FF0000"/>
               </w:rPr>
               <w:t>Q 7.3</w:t>
             </w:r>
@@ -16113,6 +16116,8 @@
                       <w:sz w:val="20"/>
                     </w:rPr>
                   </w:pPr>
+                  <w:bookmarkStart w:id="0" w:name="_GoBack"/>
+                  <w:bookmarkEnd w:id="0"/>
                 </w:p>
                 <w:p>
                   <w:pPr>
@@ -32312,6 +32317,7 @@
     <w:lsdException w:name="HTML Sample" w:semiHidden="1" w:unhideWhenUsed="1"/>
     <w:lsdException w:name="HTML Typewriter" w:semiHidden="1" w:unhideWhenUsed="1"/>
     <w:lsdException w:name="HTML Variable" w:semiHidden="1" w:unhideWhenUsed="1"/>
+    <w:lsdException w:name="Normal Table" w:semiHidden="1" w:unhideWhenUsed="1"/>
     <w:lsdException w:name="annotation subject" w:semiHidden="1" w:unhideWhenUsed="1"/>
     <w:lsdException w:name="No List" w:semiHidden="1" w:unhideWhenUsed="1"/>
     <w:lsdException w:name="Outline List 1" w:semiHidden="1" w:unhideWhenUsed="1"/>
@@ -32355,8 +32361,10 @@
     <w:lsdException w:name="Table Elegant" w:semiHidden="1" w:unhideWhenUsed="1"/>
     <w:lsdException w:name="Table Professional" w:semiHidden="1" w:unhideWhenUsed="1"/>
     <w:lsdException w:name="Table Subtle 1" w:semiHidden="1" w:unhideWhenUsed="1"/>
+    <w:lsdException w:name="Table Subtle 2" w:semiHidden="1" w:unhideWhenUsed="1"/>
     <w:lsdException w:name="Table Web 1" w:semiHidden="1" w:unhideWhenUsed="1"/>
     <w:lsdException w:name="Table Web 2" w:semiHidden="1" w:unhideWhenUsed="1"/>
+    <w:lsdException w:name="Table Web 3" w:semiHidden="1" w:unhideWhenUsed="1"/>
     <w:lsdException w:name="Balloon Text" w:semiHidden="1" w:unhideWhenUsed="1"/>
     <w:lsdException w:name="Table Grid" w:uiPriority="39"/>
     <w:lsdException w:name="Table Theme" w:semiHidden="1" w:unhideWhenUsed="1"/>

</xml_diff>

<commit_message>
Chua xong Question 8.Con may bai chua lam xong co loi chua xu ly
</commit_message>
<xml_diff>
--- a/GettingStartedCpp_Practice_001.docx
+++ b/GettingStartedCpp_Practice_001.docx
@@ -569,7 +569,7 @@
                 <v:rect id="rectole0000000000" o:spid="_x0000_i1025" style="width:449.25pt;height:314.25pt" o:ole="" o:preferrelative="t" stroked="f">
                   <v:imagedata r:id="rId5" o:title=""/>
                 </v:rect>
-                <o:OLEObject Type="Embed" ProgID="StaticMetafile" ShapeID="rectole0000000000" DrawAspect="Content" ObjectID="_1591000693" r:id="rId6"/>
+                <o:OLEObject Type="Embed" ProgID="StaticMetafile" ShapeID="rectole0000000000" DrawAspect="Content" ObjectID="_1591102604" r:id="rId6"/>
               </w:object>
             </w:r>
           </w:p>
@@ -1392,7 +1392,7 @@
                 <v:rect id="rectole0000000001" o:spid="_x0000_i1026" style="width:369pt;height:258pt" o:ole="" o:preferrelative="t" stroked="f">
                   <v:imagedata r:id="rId7" o:title=""/>
                 </v:rect>
-                <o:OLEObject Type="Embed" ProgID="StaticMetafile" ShapeID="rectole0000000001" DrawAspect="Content" ObjectID="_1591000694" r:id="rId8"/>
+                <o:OLEObject Type="Embed" ProgID="StaticMetafile" ShapeID="rectole0000000001" DrawAspect="Content" ObjectID="_1591102605" r:id="rId8"/>
               </w:object>
             </w:r>
           </w:p>
@@ -16116,8 +16116,6 @@
                       <w:sz w:val="20"/>
                     </w:rPr>
                   </w:pPr>
-                  <w:bookmarkStart w:id="0" w:name="_GoBack"/>
-                  <w:bookmarkEnd w:id="0"/>
                 </w:p>
                 <w:p>
                   <w:pPr>
@@ -17013,11 +17011,13 @@
               <w:spacing w:after="0" w:line="240" w:lineRule="auto"/>
               <w:rPr>
                 <w:rFonts w:ascii="Calibri" w:eastAsia="Calibri" w:hAnsi="Calibri" w:cs="Calibri"/>
-              </w:rPr>
-            </w:pPr>
-            <w:r>
-              <w:rPr>
-                <w:rFonts w:ascii="Calibri" w:eastAsia="Calibri" w:hAnsi="Calibri" w:cs="Calibri"/>
+                <w:color w:val="FF0000"/>
+              </w:rPr>
+            </w:pPr>
+            <w:r>
+              <w:rPr>
+                <w:rFonts w:ascii="Calibri" w:eastAsia="Calibri" w:hAnsi="Calibri" w:cs="Calibri"/>
+                <w:color w:val="FF0000"/>
               </w:rPr>
               <w:t>Q 8.2 (*)</w:t>
             </w:r>
@@ -17177,17 +17177,21 @@
               <w:spacing w:after="0" w:line="240" w:lineRule="auto"/>
               <w:rPr>
                 <w:rFonts w:ascii="Calibri" w:eastAsia="Calibri" w:hAnsi="Calibri" w:cs="Calibri"/>
-              </w:rPr>
-            </w:pPr>
-            <w:r>
-              <w:rPr>
-                <w:rFonts w:ascii="Calibri" w:eastAsia="Calibri" w:hAnsi="Calibri" w:cs="Calibri"/>
+                <w:color w:val="FF0000"/>
+              </w:rPr>
+            </w:pPr>
+            <w:bookmarkStart w:id="0" w:name="_GoBack"/>
+            <w:r>
+              <w:rPr>
+                <w:rFonts w:ascii="Calibri" w:eastAsia="Calibri" w:hAnsi="Calibri" w:cs="Calibri"/>
+                <w:color w:val="FF0000"/>
               </w:rPr>
               <w:t>Q 8.3 (**)</w:t>
             </w:r>
           </w:p>
         </w:tc>
       </w:tr>
+      <w:bookmarkEnd w:id="0"/>
       <w:tr>
         <w:tc>
           <w:tcPr>
@@ -17335,11 +17339,13 @@
               <w:spacing w:after="0" w:line="240" w:lineRule="auto"/>
               <w:rPr>
                 <w:rFonts w:ascii="Calibri" w:eastAsia="Calibri" w:hAnsi="Calibri" w:cs="Calibri"/>
-              </w:rPr>
-            </w:pPr>
-            <w:r>
-              <w:rPr>
-                <w:rFonts w:ascii="Calibri" w:eastAsia="Calibri" w:hAnsi="Calibri" w:cs="Calibri"/>
+                <w:color w:val="FF0000"/>
+              </w:rPr>
+            </w:pPr>
+            <w:r>
+              <w:rPr>
+                <w:rFonts w:ascii="Calibri" w:eastAsia="Calibri" w:hAnsi="Calibri" w:cs="Calibri"/>
+                <w:color w:val="FF0000"/>
               </w:rPr>
               <w:t>Q 8.4 (*)</w:t>
             </w:r>
@@ -17588,11 +17594,13 @@
               <w:spacing w:after="0" w:line="240" w:lineRule="auto"/>
               <w:rPr>
                 <w:rFonts w:ascii="Calibri" w:eastAsia="Calibri" w:hAnsi="Calibri" w:cs="Calibri"/>
-              </w:rPr>
-            </w:pPr>
-            <w:r>
-              <w:rPr>
-                <w:rFonts w:ascii="Calibri" w:eastAsia="Calibri" w:hAnsi="Calibri" w:cs="Calibri"/>
+                <w:color w:val="FF0000"/>
+              </w:rPr>
+            </w:pPr>
+            <w:r>
+              <w:rPr>
+                <w:rFonts w:ascii="Calibri" w:eastAsia="Calibri" w:hAnsi="Calibri" w:cs="Calibri"/>
+                <w:color w:val="FF0000"/>
               </w:rPr>
               <w:t>Q 8.5 (**)</w:t>
             </w:r>

</xml_diff>

<commit_message>
Chua xong con may bai khong hieu.
</commit_message>
<xml_diff>
--- a/GettingStartedCpp_Practice_001.docx
+++ b/GettingStartedCpp_Practice_001.docx
@@ -569,7 +569,7 @@
                 <v:rect id="rectole0000000000" o:spid="_x0000_i1025" style="width:449.25pt;height:314.25pt" o:ole="" o:preferrelative="t" stroked="f">
                   <v:imagedata r:id="rId5" o:title=""/>
                 </v:rect>
-                <o:OLEObject Type="Embed" ProgID="StaticMetafile" ShapeID="rectole0000000000" DrawAspect="Content" ObjectID="_1591102604" r:id="rId6"/>
+                <o:OLEObject Type="Embed" ProgID="StaticMetafile" ShapeID="rectole0000000000" DrawAspect="Content" ObjectID="_1591173684" r:id="rId6"/>
               </w:object>
             </w:r>
           </w:p>
@@ -1392,7 +1392,7 @@
                 <v:rect id="rectole0000000001" o:spid="_x0000_i1026" style="width:369pt;height:258pt" o:ole="" o:preferrelative="t" stroked="f">
                   <v:imagedata r:id="rId7" o:title=""/>
                 </v:rect>
-                <o:OLEObject Type="Embed" ProgID="StaticMetafile" ShapeID="rectole0000000001" DrawAspect="Content" ObjectID="_1591102605" r:id="rId8"/>
+                <o:OLEObject Type="Embed" ProgID="StaticMetafile" ShapeID="rectole0000000001" DrawAspect="Content" ObjectID="_1591173685" r:id="rId8"/>
               </w:object>
             </w:r>
           </w:p>
@@ -17180,7 +17180,6 @@
                 <w:color w:val="FF0000"/>
               </w:rPr>
             </w:pPr>
-            <w:bookmarkStart w:id="0" w:name="_GoBack"/>
             <w:r>
               <w:rPr>
                 <w:rFonts w:ascii="Calibri" w:eastAsia="Calibri" w:hAnsi="Calibri" w:cs="Calibri"/>
@@ -17191,7 +17190,6 @@
           </w:p>
         </w:tc>
       </w:tr>
-      <w:bookmarkEnd w:id="0"/>
       <w:tr>
         <w:tc>
           <w:tcPr>
@@ -18102,11 +18100,13 @@
               <w:spacing w:after="0" w:line="240" w:lineRule="auto"/>
               <w:rPr>
                 <w:rFonts w:ascii="Calibri" w:eastAsia="Calibri" w:hAnsi="Calibri" w:cs="Calibri"/>
-              </w:rPr>
-            </w:pPr>
-            <w:r>
-              <w:rPr>
-                <w:rFonts w:ascii="Calibri" w:eastAsia="Calibri" w:hAnsi="Calibri" w:cs="Calibri"/>
+                <w:color w:val="FF0000"/>
+              </w:rPr>
+            </w:pPr>
+            <w:r>
+              <w:rPr>
+                <w:rFonts w:ascii="Calibri" w:eastAsia="Calibri" w:hAnsi="Calibri" w:cs="Calibri"/>
+                <w:color w:val="FF0000"/>
               </w:rPr>
               <w:t>Q 9.1 (*)</w:t>
             </w:r>
@@ -18325,11 +18325,13 @@
               <w:spacing w:after="0" w:line="240" w:lineRule="auto"/>
               <w:rPr>
                 <w:rFonts w:ascii="Calibri" w:eastAsia="Calibri" w:hAnsi="Calibri" w:cs="Calibri"/>
-              </w:rPr>
-            </w:pPr>
-            <w:r>
-              <w:rPr>
-                <w:rFonts w:ascii="Calibri" w:eastAsia="Calibri" w:hAnsi="Calibri" w:cs="Calibri"/>
+                <w:color w:val="FF0000"/>
+              </w:rPr>
+            </w:pPr>
+            <w:r>
+              <w:rPr>
+                <w:rFonts w:ascii="Calibri" w:eastAsia="Calibri" w:hAnsi="Calibri" w:cs="Calibri"/>
+                <w:color w:val="FF0000"/>
               </w:rPr>
               <w:t>Q 9.2</w:t>
             </w:r>
@@ -18531,17 +18533,21 @@
               <w:spacing w:after="0" w:line="240" w:lineRule="auto"/>
               <w:rPr>
                 <w:rFonts w:ascii="Calibri" w:eastAsia="Calibri" w:hAnsi="Calibri" w:cs="Calibri"/>
-              </w:rPr>
-            </w:pPr>
-            <w:r>
-              <w:rPr>
-                <w:rFonts w:ascii="Calibri" w:eastAsia="Calibri" w:hAnsi="Calibri" w:cs="Calibri"/>
+                <w:color w:val="FF0000"/>
+              </w:rPr>
+            </w:pPr>
+            <w:bookmarkStart w:id="0" w:name="_GoBack"/>
+            <w:r>
+              <w:rPr>
+                <w:rFonts w:ascii="Calibri" w:eastAsia="Calibri" w:hAnsi="Calibri" w:cs="Calibri"/>
+                <w:color w:val="FF0000"/>
               </w:rPr>
               <w:t>Q 9.3 (*)</w:t>
             </w:r>
           </w:p>
         </w:tc>
       </w:tr>
+      <w:bookmarkEnd w:id="0"/>
       <w:tr>
         <w:tc>
           <w:tcPr>

</xml_diff>

<commit_message>
Xong hom nay 22-06-2018
</commit_message>
<xml_diff>
--- a/GettingStartedCpp_Practice_001.docx
+++ b/GettingStartedCpp_Practice_001.docx
@@ -569,7 +569,7 @@
                 <v:rect id="rectole0000000000" o:spid="_x0000_i1025" style="width:449.25pt;height:314.25pt" o:ole="" o:preferrelative="t" stroked="f">
                   <v:imagedata r:id="rId5" o:title=""/>
                 </v:rect>
-                <o:OLEObject Type="Embed" ProgID="StaticMetafile" ShapeID="rectole0000000000" DrawAspect="Content" ObjectID="_1591173684" r:id="rId6"/>
+                <o:OLEObject Type="Embed" ProgID="StaticMetafile" ShapeID="rectole0000000000" DrawAspect="Content" ObjectID="_1591193350" r:id="rId6"/>
               </w:object>
             </w:r>
           </w:p>
@@ -1392,7 +1392,7 @@
                 <v:rect id="rectole0000000001" o:spid="_x0000_i1026" style="width:369pt;height:258pt" o:ole="" o:preferrelative="t" stroked="f">
                   <v:imagedata r:id="rId7" o:title=""/>
                 </v:rect>
-                <o:OLEObject Type="Embed" ProgID="StaticMetafile" ShapeID="rectole0000000001" DrawAspect="Content" ObjectID="_1591173685" r:id="rId8"/>
+                <o:OLEObject Type="Embed" ProgID="StaticMetafile" ShapeID="rectole0000000001" DrawAspect="Content" ObjectID="_1591193351" r:id="rId8"/>
               </w:object>
             </w:r>
           </w:p>
@@ -18536,7 +18536,6 @@
                 <w:color w:val="FF0000"/>
               </w:rPr>
             </w:pPr>
-            <w:bookmarkStart w:id="0" w:name="_GoBack"/>
             <w:r>
               <w:rPr>
                 <w:rFonts w:ascii="Calibri" w:eastAsia="Calibri" w:hAnsi="Calibri" w:cs="Calibri"/>
@@ -18547,7 +18546,6 @@
           </w:p>
         </w:tc>
       </w:tr>
-      <w:bookmarkEnd w:id="0"/>
       <w:tr>
         <w:tc>
           <w:tcPr>
@@ -18911,11 +18909,13 @@
               <w:spacing w:after="0" w:line="240" w:lineRule="auto"/>
               <w:rPr>
                 <w:rFonts w:ascii="Calibri" w:eastAsia="Calibri" w:hAnsi="Calibri" w:cs="Calibri"/>
-              </w:rPr>
-            </w:pPr>
-            <w:r>
-              <w:rPr>
-                <w:rFonts w:ascii="Calibri" w:eastAsia="Calibri" w:hAnsi="Calibri" w:cs="Calibri"/>
+                <w:color w:val="FF0000"/>
+              </w:rPr>
+            </w:pPr>
+            <w:r>
+              <w:rPr>
+                <w:rFonts w:ascii="Calibri" w:eastAsia="Calibri" w:hAnsi="Calibri" w:cs="Calibri"/>
+                <w:color w:val="FF0000"/>
               </w:rPr>
               <w:t>Q 9.4 (**)</w:t>
             </w:r>
@@ -19130,11 +19130,13 @@
               <w:spacing w:after="0" w:line="240" w:lineRule="auto"/>
               <w:rPr>
                 <w:rFonts w:ascii="Calibri" w:eastAsia="Calibri" w:hAnsi="Calibri" w:cs="Calibri"/>
-              </w:rPr>
-            </w:pPr>
-            <w:r>
-              <w:rPr>
-                <w:rFonts w:ascii="Calibri" w:eastAsia="Calibri" w:hAnsi="Calibri" w:cs="Calibri"/>
+                <w:color w:val="FF0000"/>
+              </w:rPr>
+            </w:pPr>
+            <w:r>
+              <w:rPr>
+                <w:rFonts w:ascii="Calibri" w:eastAsia="Calibri" w:hAnsi="Calibri" w:cs="Calibri"/>
+                <w:color w:val="FF0000"/>
               </w:rPr>
               <w:t>Q 9.5 (*)</w:t>
             </w:r>
@@ -19161,6 +19163,7 @@
               <w:jc w:val="right"/>
               <w:rPr>
                 <w:rFonts w:ascii="Calibri" w:eastAsia="Calibri" w:hAnsi="Calibri" w:cs="Calibri"/>
+                <w:color w:val="FF0000"/>
               </w:rPr>
             </w:pPr>
           </w:p>
@@ -21216,6 +21219,7 @@
           <w:sz w:val="28"/>
         </w:rPr>
       </w:pPr>
+      <w:bookmarkStart w:id="0" w:name="_GoBack"/>
       <w:r>
         <w:rPr>
           <w:rFonts w:ascii="Calibri" w:eastAsia="Calibri" w:hAnsi="Calibri" w:cs="Calibri"/>
@@ -22999,6 +23003,9 @@
         </w:tc>
       </w:tr>
       <w:tr>
+        <w:trPr>
+          <w:trHeight w:val="60"/>
+        </w:trPr>
         <w:tc>
           <w:tcPr>
             <w:tcW w:w="9576" w:type="dxa"/>
@@ -23086,6 +23093,7 @@
         <w:t xml:space="preserve"> </w:t>
       </w:r>
     </w:p>
+    <w:bookmarkEnd w:id="0"/>
     <w:p>
       <w:pPr>
         <w:spacing w:after="200" w:line="276" w:lineRule="auto"/>

</xml_diff>